<commit_message>
update if null break
</commit_message>
<xml_diff>
--- a/5-JavaScript/class-06-loops/challenges/7-menu-list/challenge-menu-list.docx
+++ b/5-JavaScript/class-06-loops/challenges/7-menu-list/challenge-menu-list.docx
@@ -888,7 +888,27 @@
           <w:szCs w:val="21"/>
           <w:lang w:eastAsia="pt-BR"/>
         </w:rPr>
-        <w:t>    1 - Cadastrar item</w:t>
+        <w:t xml:space="preserve">    </w:t>
+      </w:r>
+      <w:r>
+        <w:rPr>
+          <w:rFonts w:ascii="Consolas" w:eastAsia="Times New Roman" w:hAnsi="Consolas" w:cs="Times New Roman"/>
+          <w:color w:val="CE9178"/>
+          <w:sz w:val="21"/>
+          <w:szCs w:val="21"/>
+          <w:lang w:eastAsia="pt-BR"/>
+        </w:rPr>
+        <w:tab/>
+      </w:r>
+      <w:r>
+        <w:rPr>
+          <w:rFonts w:ascii="Consolas" w:eastAsia="Times New Roman" w:hAnsi="Consolas" w:cs="Times New Roman"/>
+          <w:color w:val="CE9178"/>
+          <w:sz w:val="21"/>
+          <w:szCs w:val="21"/>
+          <w:lang w:eastAsia="pt-BR"/>
+        </w:rPr>
+        <w:t>1 - Cadastrar item</w:t>
       </w:r>
     </w:p>
     <w:p>
@@ -911,7 +931,27 @@
           <w:szCs w:val="21"/>
           <w:lang w:eastAsia="pt-BR"/>
         </w:rPr>
-        <w:t>    2 - Ver itens cadastrados</w:t>
+        <w:t xml:space="preserve">    </w:t>
+      </w:r>
+      <w:r>
+        <w:rPr>
+          <w:rFonts w:ascii="Consolas" w:eastAsia="Times New Roman" w:hAnsi="Consolas" w:cs="Times New Roman"/>
+          <w:color w:val="CE9178"/>
+          <w:sz w:val="21"/>
+          <w:szCs w:val="21"/>
+          <w:lang w:eastAsia="pt-BR"/>
+        </w:rPr>
+        <w:tab/>
+      </w:r>
+      <w:r>
+        <w:rPr>
+          <w:rFonts w:ascii="Consolas" w:eastAsia="Times New Roman" w:hAnsi="Consolas" w:cs="Times New Roman"/>
+          <w:color w:val="CE9178"/>
+          <w:sz w:val="21"/>
+          <w:szCs w:val="21"/>
+          <w:lang w:eastAsia="pt-BR"/>
+        </w:rPr>
+        <w:t>2 - Ver itens cadastrados</w:t>
       </w:r>
     </w:p>
     <w:p>
@@ -934,7 +974,27 @@
           <w:szCs w:val="21"/>
           <w:lang w:eastAsia="pt-BR"/>
         </w:rPr>
-        <w:t>    3 - Remover item cadastrado</w:t>
+        <w:t xml:space="preserve">    </w:t>
+      </w:r>
+      <w:r>
+        <w:rPr>
+          <w:rFonts w:ascii="Consolas" w:eastAsia="Times New Roman" w:hAnsi="Consolas" w:cs="Times New Roman"/>
+          <w:color w:val="CE9178"/>
+          <w:sz w:val="21"/>
+          <w:szCs w:val="21"/>
+          <w:lang w:eastAsia="pt-BR"/>
+        </w:rPr>
+        <w:tab/>
+      </w:r>
+      <w:r>
+        <w:rPr>
+          <w:rFonts w:ascii="Consolas" w:eastAsia="Times New Roman" w:hAnsi="Consolas" w:cs="Times New Roman"/>
+          <w:color w:val="CE9178"/>
+          <w:sz w:val="21"/>
+          <w:szCs w:val="21"/>
+          <w:lang w:eastAsia="pt-BR"/>
+        </w:rPr>
+        <w:t>3 - Remover item cadastrado</w:t>
       </w:r>
     </w:p>
     <w:p>
@@ -957,7 +1017,27 @@
           <w:szCs w:val="21"/>
           <w:lang w:eastAsia="pt-BR"/>
         </w:rPr>
-        <w:t>    4 - Sair do programa</w:t>
+        <w:t xml:space="preserve">    </w:t>
+      </w:r>
+      <w:r>
+        <w:rPr>
+          <w:rFonts w:ascii="Consolas" w:eastAsia="Times New Roman" w:hAnsi="Consolas" w:cs="Times New Roman"/>
+          <w:color w:val="CE9178"/>
+          <w:sz w:val="21"/>
+          <w:szCs w:val="21"/>
+          <w:lang w:eastAsia="pt-BR"/>
+        </w:rPr>
+        <w:tab/>
+      </w:r>
+      <w:r>
+        <w:rPr>
+          <w:rFonts w:ascii="Consolas" w:eastAsia="Times New Roman" w:hAnsi="Consolas" w:cs="Times New Roman"/>
+          <w:color w:val="CE9178"/>
+          <w:sz w:val="21"/>
+          <w:szCs w:val="21"/>
+          <w:lang w:eastAsia="pt-BR"/>
+        </w:rPr>
+        <w:t>4 - Sair do programa</w:t>
       </w:r>
     </w:p>
     <w:p>
@@ -1090,74 +1170,17 @@
           <w:szCs w:val="21"/>
           <w:lang w:eastAsia="pt-BR"/>
         </w:rPr>
-        <w:t xml:space="preserve"> || </w:t>
-      </w:r>
-      <w:proofErr w:type="spellStart"/>
-      <w:r>
-        <w:rPr>
-          <w:rFonts w:ascii="Consolas" w:eastAsia="Times New Roman" w:hAnsi="Consolas" w:cs="Times New Roman"/>
-          <w:color w:val="9CDCFE"/>
-          <w:sz w:val="21"/>
-          <w:szCs w:val="21"/>
-          <w:lang w:eastAsia="pt-BR"/>
-        </w:rPr>
-        <w:t>menuOption</w:t>
-      </w:r>
-      <w:proofErr w:type="spellEnd"/>
-      <w:r>
-        <w:rPr>
-          <w:rFonts w:ascii="Consolas" w:eastAsia="Times New Roman" w:hAnsi="Consolas" w:cs="Times New Roman"/>
-          <w:color w:val="D4D4D4"/>
-          <w:sz w:val="21"/>
-          <w:szCs w:val="21"/>
-          <w:lang w:eastAsia="pt-BR"/>
-        </w:rPr>
-        <w:t xml:space="preserve"> === </w:t>
-      </w:r>
-      <w:proofErr w:type="spellStart"/>
-      <w:r>
-        <w:rPr>
-          <w:rFonts w:ascii="Consolas" w:eastAsia="Times New Roman" w:hAnsi="Consolas" w:cs="Times New Roman"/>
-          <w:color w:val="569CD6"/>
-          <w:sz w:val="21"/>
-          <w:szCs w:val="21"/>
-          <w:lang w:eastAsia="pt-BR"/>
-        </w:rPr>
-        <w:t>null</w:t>
-      </w:r>
-      <w:proofErr w:type="spellEnd"/>
-      <w:r>
-        <w:rPr>
-          <w:rFonts w:ascii="Consolas" w:eastAsia="Times New Roman" w:hAnsi="Consolas" w:cs="Times New Roman"/>
-          <w:color w:val="D4D4D4"/>
-          <w:sz w:val="21"/>
-          <w:szCs w:val="21"/>
-          <w:lang w:eastAsia="pt-BR"/>
-        </w:rPr>
-        <w:t>) {</w:t>
-      </w:r>
-    </w:p>
-    <w:p>
-      <w:pPr>
-        <w:shd w:val="clear" w:color="auto" w:fill="1E1E1E"/>
-        <w:spacing w:after="0" w:line="285" w:lineRule="atLeast"/>
-        <w:rPr>
-          <w:rFonts w:ascii="Consolas" w:eastAsia="Times New Roman" w:hAnsi="Consolas" w:cs="Times New Roman"/>
-          <w:color w:val="D4D4D4"/>
-          <w:sz w:val="21"/>
-          <w:szCs w:val="21"/>
-          <w:lang w:eastAsia="pt-BR"/>
-        </w:rPr>
-      </w:pPr>
-      <w:r>
-        <w:rPr>
-          <w:rFonts w:ascii="Consolas" w:eastAsia="Times New Roman" w:hAnsi="Consolas" w:cs="Times New Roman"/>
-          <w:color w:val="D4D4D4"/>
-          <w:sz w:val="21"/>
-          <w:szCs w:val="21"/>
-          <w:lang w:eastAsia="pt-BR"/>
-        </w:rPr>
-        <w:t xml:space="preserve">    </w:t>
+        <w:t>)</w:t>
+      </w:r>
+      <w:r>
+        <w:rPr>
+          <w:rFonts w:ascii="Consolas" w:eastAsia="Times New Roman" w:hAnsi="Consolas" w:cs="Times New Roman"/>
+          <w:color w:val="D4D4D4"/>
+          <w:sz w:val="21"/>
+          <w:szCs w:val="21"/>
+          <w:lang w:eastAsia="pt-BR"/>
+        </w:rPr>
+        <w:t xml:space="preserve"> </w:t>
       </w:r>
       <w:r>
         <w:rPr>
@@ -1178,29 +1201,6 @@
           <w:lang w:eastAsia="pt-BR"/>
         </w:rPr>
         <w:t>;</w:t>
-      </w:r>
-    </w:p>
-    <w:p>
-      <w:pPr>
-        <w:shd w:val="clear" w:color="auto" w:fill="1E1E1E"/>
-        <w:spacing w:after="0" w:line="285" w:lineRule="atLeast"/>
-        <w:rPr>
-          <w:rFonts w:ascii="Consolas" w:eastAsia="Times New Roman" w:hAnsi="Consolas" w:cs="Times New Roman"/>
-          <w:color w:val="D4D4D4"/>
-          <w:sz w:val="21"/>
-          <w:szCs w:val="21"/>
-          <w:lang w:eastAsia="pt-BR"/>
-        </w:rPr>
-      </w:pPr>
-      <w:r>
-        <w:rPr>
-          <w:rFonts w:ascii="Consolas" w:eastAsia="Times New Roman" w:hAnsi="Consolas" w:cs="Times New Roman"/>
-          <w:color w:val="D4D4D4"/>
-          <w:sz w:val="21"/>
-          <w:szCs w:val="21"/>
-          <w:lang w:eastAsia="pt-BR"/>
-        </w:rPr>
-        <w:t>  }</w:t>
       </w:r>
     </w:p>
     <w:p>

</xml_diff>